<commit_message>
Update resume with linkedin and github links in the header;  Update document title property to my name
</commit_message>
<xml_diff>
--- a/Aemil Estvold Software Resume.docx
+++ b/Aemil Estvold Software Resume.docx
@@ -59,7 +59,7 @@
               <w:suppressAutoHyphens w:val="true"/>
               <w:bidi w:val="0"/>
               <w:spacing w:before="0" w:after="0"/>
-              <w:ind w:right="0" w:hanging="0"/>
+              <w:ind w:left="0" w:right="0" w:hanging="0"/>
               <w:jc w:val="left"/>
               <w:rPr>
                 <w:sz w:val="22"/>
@@ -1504,7 +1504,27 @@
                 <w:sz w:val="22"/>
                 <w:szCs w:val="20"/>
               </w:rPr>
-              <w:t xml:space="preserve"> (2016).  Custom RaspberryPi-based office security system allows access by RFID card or Internet facing WebApp that can lock and unlock the doors. </w:t>
+              <w:t xml:space="preserve"> (2016).  Custom RaspberryPi-based office security system allows access by RFID card or Internet facing </w:t>
+            </w:r>
+            <w:r>
+              <w:rPr>
+                <w:rFonts w:cs="Calibri" w:ascii="Calibri" w:hAnsi="Calibri"/>
+                <w:b w:val="false"/>
+                <w:bCs w:val="false"/>
+                <w:sz w:val="22"/>
+                <w:szCs w:val="20"/>
+              </w:rPr>
+              <w:t>Web App</w:t>
+            </w:r>
+            <w:r>
+              <w:rPr>
+                <w:rFonts w:cs="Calibri" w:ascii="Calibri" w:hAnsi="Calibri"/>
+                <w:b w:val="false"/>
+                <w:bCs w:val="false"/>
+                <w:sz w:val="22"/>
+                <w:szCs w:val="20"/>
+              </w:rPr>
+              <w:t xml:space="preserve"> that can lock and unlock the doors. </w:t>
             </w:r>
             <w:r>
               <w:rPr>
@@ -1516,7 +1536,31 @@
                 <w:sz w:val="22"/>
                 <w:szCs w:val="20"/>
               </w:rPr>
-              <w:t>Python, C, Php, Nginx, Linux.</w:t>
+              <w:t xml:space="preserve">Python, C, </w:t>
+            </w:r>
+            <w:r>
+              <w:rPr>
+                <w:rFonts w:cs="Calibri" w:ascii="Calibri" w:hAnsi="Calibri"/>
+                <w:b w:val="false"/>
+                <w:bCs w:val="false"/>
+                <w:i/>
+                <w:iCs/>
+                <w:sz w:val="22"/>
+                <w:szCs w:val="20"/>
+              </w:rPr>
+              <w:t>PHP</w:t>
+            </w:r>
+            <w:r>
+              <w:rPr>
+                <w:rFonts w:cs="Calibri" w:ascii="Calibri" w:hAnsi="Calibri"/>
+                <w:b w:val="false"/>
+                <w:bCs w:val="false"/>
+                <w:i/>
+                <w:iCs/>
+                <w:sz w:val="22"/>
+                <w:szCs w:val="20"/>
+              </w:rPr>
+              <w:t>, Nginx, Linux.</w:t>
             </w:r>
           </w:p>
           <w:p>
@@ -1572,7 +1616,23 @@
                 <w:sz w:val="22"/>
                 <w:szCs w:val="20"/>
               </w:rPr>
-              <w:t xml:space="preserve">(2014). Unix command line tool that connects to multiple bitcoin and litecoin web exchanges and calculates profitable arbitrage trading chains and executes them. </w:t>
+              <w:t xml:space="preserve">(2014). Unix command line tool that connects to multiple bitcoin and </w:t>
+            </w:r>
+            <w:r>
+              <w:rPr>
+                <w:rFonts w:cs="Calibri" w:ascii="Calibri" w:hAnsi="Calibri"/>
+                <w:sz w:val="22"/>
+                <w:szCs w:val="20"/>
+              </w:rPr>
+              <w:t>litecoin</w:t>
+            </w:r>
+            <w:r>
+              <w:rPr>
+                <w:rFonts w:cs="Calibri" w:ascii="Calibri" w:hAnsi="Calibri"/>
+                <w:sz w:val="22"/>
+                <w:szCs w:val="20"/>
+              </w:rPr>
+              <w:t xml:space="preserve"> web exchanges and calculates profitable arbitrage trading chains and executes them. </w:t>
             </w:r>
             <w:r>
               <w:rPr>
@@ -1582,7 +1642,27 @@
                 <w:sz w:val="22"/>
                 <w:szCs w:val="20"/>
               </w:rPr>
-              <w:t>Python, Json, Xml, Http, Rest.</w:t>
+              <w:t xml:space="preserve">Python, Json, </w:t>
+            </w:r>
+            <w:r>
+              <w:rPr>
+                <w:rFonts w:cs="Calibri" w:ascii="Calibri" w:hAnsi="Calibri"/>
+                <w:i/>
+                <w:iCs/>
+                <w:sz w:val="22"/>
+                <w:szCs w:val="20"/>
+              </w:rPr>
+              <w:t>XML</w:t>
+            </w:r>
+            <w:r>
+              <w:rPr>
+                <w:rFonts w:cs="Calibri" w:ascii="Calibri" w:hAnsi="Calibri"/>
+                <w:i/>
+                <w:iCs/>
+                <w:sz w:val="22"/>
+                <w:szCs w:val="20"/>
+              </w:rPr>
+              <w:t>, Http, Rest.</w:t>
             </w:r>
           </w:p>
         </w:tc>

</xml_diff>